<commit_message>
More updates for circuit reduction for Version 8 documentation
git-svn-id: https://svn.code.sf.net/p/electricdss/code@2577 d8739450-1e93-4ef4-a0af-c327d92816ff
</commit_message>
<xml_diff>
--- a/trunk/Version8/Doc/Circuit Reduction for Version8.docx
+++ b/trunk/Version8/Doc/Circuit Reduction for Version8.docx
@@ -6,8 +6,6 @@
       <w:pPr>
         <w:pStyle w:val="Title"/>
       </w:pPr>
-      <w:bookmarkStart w:id="0" w:name="_GoBack"/>
-      <w:bookmarkEnd w:id="0"/>
       <w:r>
         <w:t xml:space="preserve">Circuit Reduction </w:t>
       </w:r>
@@ -330,7 +328,13 @@
         <w:t>Of course, the text command interface may also be used to execute the reduction commands. An Excel VBA example is provided in this document.</w:t>
       </w:r>
       <w:r>
-        <w:t xml:space="preserve"> The spreadsheet is also posted to the OpenDSS website:</w:t>
+        <w:t xml:space="preserve"> The spreadsheet is also posted to the OpenDSS </w:t>
+      </w:r>
+      <w:r>
+        <w:t xml:space="preserve">Version 8 </w:t>
+      </w:r>
+      <w:r>
+        <w:t>website:</w:t>
       </w:r>
     </w:p>
     <w:p/>
@@ -340,13 +344,11 @@
           <w:rPr>
             <w:rStyle w:val="Hyperlink"/>
           </w:rPr>
-          <w:t>https://sourceforge.net/p/electricdss/code/HEAD/tree/trunk/Distrib/Examples/Excel/DSSDriver.xlsm</w:t>
+          <w:t>https://sourceforge.net/p/electricdss/code/HEAD/tree/trunk/Version8/Distrib/Examples/Excel/DSSDriver8.xlsm</w:t>
         </w:r>
       </w:hyperlink>
-      <w:r>
-        <w:t>.</w:t>
-      </w:r>
-    </w:p>
+    </w:p>
+    <w:p/>
     <w:p/>
     <w:p>
       <w:r>
@@ -366,6 +368,8 @@
       <w:r>
         <w:br w:type="page"/>
       </w:r>
+      <w:bookmarkStart w:id="0" w:name="_GoBack"/>
+      <w:bookmarkEnd w:id="0"/>
     </w:p>
     <w:p>
       <w:pPr>
@@ -630,27 +634,14 @@
       <w:r>
         <w:t xml:space="preserve">Table </w:t>
       </w:r>
-      <w:r>
-        <w:fldChar w:fldCharType="begin"/>
-      </w:r>
-      <w:r>
-        <w:instrText xml:space="preserve"> SEQ Table \* ARABIC </w:instrText>
-      </w:r>
-      <w:r>
-        <w:fldChar w:fldCharType="separate"/>
-      </w:r>
-      <w:r>
-        <w:rPr>
-          <w:noProof/>
-        </w:rPr>
-        <w:t>1</w:t>
-      </w:r>
-      <w:r>
-        <w:rPr>
-          <w:noProof/>
-        </w:rPr>
-        <w:fldChar w:fldCharType="end"/>
-      </w:r>
+      <w:fldSimple w:instr=" SEQ Table \* ARABIC ">
+        <w:r>
+          <w:rPr>
+            <w:noProof/>
+          </w:rPr>
+          <w:t>1</w:t>
+        </w:r>
+      </w:fldSimple>
       <w:r>
         <w:t>. Circuit Reduction Options in OpenDSS (8.9.5)</w:t>
       </w:r>
@@ -1183,14 +1174,27 @@
       <w:r>
         <w:t xml:space="preserve">Figure </w:t>
       </w:r>
-      <w:fldSimple w:instr=" SEQ Figure \* ARABIC ">
-        <w:r>
-          <w:rPr>
-            <w:noProof/>
-          </w:rPr>
-          <w:t>1</w:t>
-        </w:r>
-      </w:fldSimple>
+      <w:r>
+        <w:fldChar w:fldCharType="begin"/>
+      </w:r>
+      <w:r>
+        <w:instrText xml:space="preserve"> SEQ Figure \* ARABIC </w:instrText>
+      </w:r>
+      <w:r>
+        <w:fldChar w:fldCharType="separate"/>
+      </w:r>
+      <w:r>
+        <w:rPr>
+          <w:noProof/>
+        </w:rPr>
+        <w:t>1</w:t>
+      </w:r>
+      <w:r>
+        <w:rPr>
+          <w:noProof/>
+        </w:rPr>
+        <w:fldChar w:fldCharType="end"/>
+      </w:r>
       <w:bookmarkEnd w:id="1"/>
       <w:r>
         <w:t>. Listing of Methods and Properities in ReduceCkt COM Interface (from Microsoft Excel)</w:t>
@@ -1206,14 +1210,27 @@
       <w:r>
         <w:t xml:space="preserve">Table </w:t>
       </w:r>
-      <w:fldSimple w:instr=" SEQ Table \* ARABIC ">
-        <w:r>
-          <w:rPr>
-            <w:noProof/>
-          </w:rPr>
-          <w:t>2</w:t>
-        </w:r>
-      </w:fldSimple>
+      <w:r>
+        <w:fldChar w:fldCharType="begin"/>
+      </w:r>
+      <w:r>
+        <w:instrText xml:space="preserve"> SEQ Table \* ARABIC </w:instrText>
+      </w:r>
+      <w:r>
+        <w:fldChar w:fldCharType="separate"/>
+      </w:r>
+      <w:r>
+        <w:rPr>
+          <w:noProof/>
+        </w:rPr>
+        <w:t>2</w:t>
+      </w:r>
+      <w:r>
+        <w:rPr>
+          <w:noProof/>
+        </w:rPr>
+        <w:fldChar w:fldCharType="end"/>
+      </w:r>
       <w:r>
         <w:t>. ReduceCkt Interface Methods and Properties</w:t>
       </w:r>
@@ -2655,27 +2672,14 @@
       <w:r>
         <w:t xml:space="preserve">Figure </w:t>
       </w:r>
-      <w:r>
-        <w:fldChar w:fldCharType="begin"/>
-      </w:r>
-      <w:r>
-        <w:instrText xml:space="preserve"> SEQ Figure \* ARABIC </w:instrText>
-      </w:r>
-      <w:r>
-        <w:fldChar w:fldCharType="separate"/>
-      </w:r>
-      <w:r>
-        <w:rPr>
-          <w:noProof/>
-        </w:rPr>
-        <w:t>2</w:t>
-      </w:r>
-      <w:r>
-        <w:rPr>
-          <w:noProof/>
-        </w:rPr>
-        <w:fldChar w:fldCharType="end"/>
-      </w:r>
+      <w:fldSimple w:instr=" SEQ Figure \* ARABIC ">
+        <w:r>
+          <w:rPr>
+            <w:noProof/>
+          </w:rPr>
+          <w:t>2</w:t>
+        </w:r>
+      </w:fldSimple>
       <w:r>
         <w:t>. Original Circuit</w:t>
       </w:r>
@@ -2736,27 +2740,14 @@
       <w:r>
         <w:t xml:space="preserve">Figure </w:t>
       </w:r>
-      <w:r>
-        <w:fldChar w:fldCharType="begin"/>
-      </w:r>
-      <w:r>
-        <w:instrText xml:space="preserve"> SEQ Figure \* ARABIC </w:instrText>
-      </w:r>
-      <w:r>
-        <w:fldChar w:fldCharType="separate"/>
-      </w:r>
-      <w:r>
-        <w:rPr>
-          <w:noProof/>
-        </w:rPr>
-        <w:t>3</w:t>
-      </w:r>
-      <w:r>
-        <w:rPr>
-          <w:noProof/>
-        </w:rPr>
-        <w:fldChar w:fldCharType="end"/>
-      </w:r>
+      <w:fldSimple w:instr=" SEQ Figure \* ARABIC ">
+        <w:r>
+          <w:rPr>
+            <w:noProof/>
+          </w:rPr>
+          <w:t>3</w:t>
+        </w:r>
+      </w:fldSimple>
       <w:r>
         <w:t>. After Removing 1-phase laterals</w:t>
       </w:r>
@@ -2814,27 +2805,14 @@
       <w:r>
         <w:t xml:space="preserve">Figure </w:t>
       </w:r>
-      <w:r>
-        <w:fldChar w:fldCharType="begin"/>
-      </w:r>
-      <w:r>
-        <w:instrText xml:space="preserve"> SEQ Figure \* ARABIC </w:instrText>
-      </w:r>
-      <w:r>
-        <w:fldChar w:fldCharType="separate"/>
-      </w:r>
-      <w:r>
-        <w:rPr>
-          <w:noProof/>
-        </w:rPr>
-        <w:t>4</w:t>
-      </w:r>
-      <w:r>
-        <w:rPr>
-          <w:noProof/>
-        </w:rPr>
-        <w:fldChar w:fldCharType="end"/>
-      </w:r>
+      <w:fldSimple w:instr=" SEQ Figure \* ARABIC ">
+        <w:r>
+          <w:rPr>
+            <w:noProof/>
+          </w:rPr>
+          <w:t>4</w:t>
+        </w:r>
+      </w:fldSimple>
       <w:r>
         <w:t>. After 2nd Reduction</w:t>
       </w:r>
@@ -3274,27 +3252,14 @@
       <w:r>
         <w:t xml:space="preserve">Figure </w:t>
       </w:r>
-      <w:r>
-        <w:fldChar w:fldCharType="begin"/>
-      </w:r>
-      <w:r>
-        <w:instrText xml:space="preserve"> SEQ Figure \* ARABIC </w:instrText>
-      </w:r>
-      <w:r>
-        <w:fldChar w:fldCharType="separate"/>
-      </w:r>
-      <w:r>
-        <w:rPr>
-          <w:noProof/>
-        </w:rPr>
-        <w:t>5</w:t>
-      </w:r>
-      <w:r>
-        <w:rPr>
-          <w:noProof/>
-        </w:rPr>
-        <w:fldChar w:fldCharType="end"/>
-      </w:r>
+      <w:fldSimple w:instr=" SEQ Figure \* ARABIC ">
+        <w:r>
+          <w:rPr>
+            <w:noProof/>
+          </w:rPr>
+          <w:t>5</w:t>
+        </w:r>
+      </w:fldSimple>
       <w:r>
         <w:t xml:space="preserve">. Voltage Profiles </w:t>
       </w:r>
@@ -7244,7 +7209,7 @@
 </file>
 
 <file path=customXml/itemProps1.xml><?xml version="1.0" encoding="utf-8"?>
-<ds:datastoreItem xmlns:ds="http://schemas.openxmlformats.org/officeDocument/2006/customXml" ds:itemID="{F2093201-0B2A-4825-9842-7E25EDF9C2D3}">
+<ds:datastoreItem xmlns:ds="http://schemas.openxmlformats.org/officeDocument/2006/customXml" ds:itemID="{34A8C5F9-5DF0-469E-880E-AE437F2B4DA4}">
   <ds:schemaRefs>
     <ds:schemaRef ds:uri="http://schemas.openxmlformats.org/officeDocument/2006/bibliography"/>
   </ds:schemaRefs>

</xml_diff>